<commit_message>
Add Linsly's job title
</commit_message>
<xml_diff>
--- a/submission/annals/TaylorEtAl--Annals--composition-of-the-Carnegie-Diplodocus.docx
+++ b/submission/annals/TaylorEtAl--Annals--composition-of-the-Carnegie-Diplodocus.docx
@@ -134,7 +134,7 @@
           <w:i w:val="false"/>
           <w:lang w:val="en-US"/>
         </w:rPr>
-        <w:t xml:space="preserve"> Section of Vertebrate Paleontology, Carnegie Museum of Natural History, Pittsburgh, Pennsylvania, USA. </w:t>
+        <w:t xml:space="preserve"> Curatorial Assistant, Section of Vertebrate Paleontology, Carnegie Museum of Natural History, Pittsburgh, Pennsylvania, USA. </w:t>
       </w:r>
       <w:hyperlink r:id="rId4">
         <w:r>
@@ -6753,31 +6753,7 @@
         <w:rPr>
           <w:lang w:val="en-US"/>
         </w:rPr>
-        <w:t>. The Natural History Museum, London, U</w:t>
-      </w:r>
-      <w:r>
-        <w:rPr>
-          <w:lang w:val="en-US"/>
-        </w:rPr>
-        <w:t xml:space="preserve">nited </w:t>
-      </w:r>
-      <w:r>
-        <w:rPr>
-          <w:lang w:val="en-US"/>
-        </w:rPr>
-        <w:t>K</w:t>
-      </w:r>
-      <w:r>
-        <w:rPr>
-          <w:lang w:val="en-US"/>
-        </w:rPr>
-        <w:t>ingdom</w:t>
-      </w:r>
-      <w:r>
-        <w:rPr>
-          <w:lang w:val="en-US"/>
-        </w:rPr>
-        <w:t>. 48 pages.</w:t>
+        <w:t>. The Natural History Museum, London, United Kingdom. 48 pages.</w:t>
       </w:r>
     </w:p>
     <w:p>
@@ -10988,19 +10964,7 @@
         <w:rPr>
           <w:lang w:val="en-US"/>
         </w:rPr>
-        <w:t>. Ph.D dissertation, Integrative Biology, University of California, Berkeley, C</w:t>
-      </w:r>
-      <w:r>
-        <w:rPr>
-          <w:lang w:val="en-US"/>
-        </w:rPr>
-        <w:t>alifornia</w:t>
-      </w:r>
-      <w:r>
-        <w:rPr>
-          <w:lang w:val="en-US"/>
-        </w:rPr>
-        <w:t>. Advisors: Kevin Padian and William Clemens. 290 pages.</w:t>
+        <w:t>. Ph.D dissertation, Integrative Biology, University of California, Berkeley, California. Advisors: Kevin Padian and William Clemens. 290 pages.</w:t>
       </w:r>
     </w:p>
     <w:p>
@@ -20309,19 +20273,7 @@
         <w:rPr>
           <w:lang w:val="en-US"/>
         </w:rPr>
-        <w:t xml:space="preserve"> HMNS 175 (formerly CM 662), casts of which were used in the Carnegie mount between 1999 and 2007. Note the much shorter metacarpals, the fully digitigrade posture, the reduction in phalangeal count, and the single large manual ungual on digit I. Photograph by Jeremy Huff (TAMU)</w:t>
-      </w:r>
-      <w:r>
-        <w:rPr>
-          <w:lang w:val="en-US"/>
-        </w:rPr>
-        <w:t>;</w:t>
-      </w:r>
-      <w:r>
-        <w:rPr>
-          <w:lang w:val="en-US"/>
-        </w:rPr>
-        <w:t xml:space="preserve"> </w:t>
+        <w:t xml:space="preserve"> HMNS 175 (formerly CM 662), casts of which were used in the Carnegie mount between 1999 and 2007. Note the much shorter metacarpals, the fully digitigrade posture, the reduction in phalangeal count, and the single large manual ungual on digit I. Photograph by Jeremy Huff (TAMU); </w:t>
       </w:r>
       <w:r>
         <w:rPr>
@@ -20851,7 +20803,7 @@
         <w:i w:val="false"/>
         <w:iCs w:val="false"/>
       </w:rPr>
-      <w:t>2</w:t>
+      <w:t>55</w:t>
     </w:r>
     <w:r>
       <w:rPr>
@@ -20957,7 +20909,7 @@
         <w:i w:val="false"/>
         <w:iCs w:val="false"/>
       </w:rPr>
-      <w:t>2</w:t>
+      <w:t>55</w:t>
     </w:r>
     <w:r>
       <w:rPr>

</xml_diff>

<commit_message>
Figure 13 caption for truncated tail
</commit_message>
<xml_diff>
--- a/submission/annals/TaylorEtAl--Annals--composition-of-the-Carnegie-Diplodocus.docx
+++ b/submission/annals/TaylorEtAl--Annals--composition-of-the-Carnegie-Diplodocus.docx
@@ -4024,7 +4024,19 @@
         <w:rPr>
           <w:lang w:val="en-US"/>
         </w:rPr>
-        <w:t>Table 2 summarizes the contributions from different specimens to the Carnegie mount (and subsequent modifications, and the casts). Figure 13 shows graphically the contributions of the different specimens. Figure 14 shows the original mount as it appeared in 1907, and highlights the difference between humeri, that of the left forelimb having been supplied from the camarasaurid specimen CM 21775.</w:t>
+        <w:t xml:space="preserve">Table 2 summarizes the contributions from different specimens to the Carnegie mount (and subsequent modifications, and the casts). Figure 13 shows graphically the contributions of the different specimens </w:t>
+      </w:r>
+      <w:r>
+        <w:rPr>
+          <w:lang w:val="en-US"/>
+        </w:rPr>
+        <w:t>to the original mounted skeleton</w:t>
+      </w:r>
+      <w:r>
+        <w:rPr>
+          <w:lang w:val="en-US"/>
+        </w:rPr>
+        <w:t>. Figure 14 shows the original mount as it appeared in 1907, and highlights the difference between humeri, that of the left forelimb having been supplied from the camarasaurid specimen CM 21775.</w:t>
       </w:r>
     </w:p>
     <w:p>
@@ -6773,19 +6785,7 @@
         <w:rPr>
           <w:lang w:val="en-US"/>
         </w:rPr>
-        <w:t xml:space="preserve">. </w:t>
-      </w:r>
-      <w:r>
-        <w:rPr>
-          <w:lang w:val="en-US"/>
-        </w:rPr>
-        <w:t>P</w:t>
-      </w:r>
-      <w:r>
-        <w:rPr>
-          <w:lang w:val="en-US"/>
-        </w:rPr>
-        <w:t xml:space="preserve">p. 302–320, in </w:t>
+        <w:t xml:space="preserve">. Pp. 302–320, in </w:t>
       </w:r>
       <w:r>
         <w:rPr>
@@ -6799,31 +6799,7 @@
         <w:rPr>
           <w:lang w:val="en-US"/>
         </w:rPr>
-        <w:t xml:space="preserve"> </w:t>
-      </w:r>
-      <w:r>
-        <w:rPr>
-          <w:lang w:val="en-US"/>
-        </w:rPr>
-        <w:t>(</w:t>
-      </w:r>
-      <w:r>
-        <w:rPr>
-          <w:lang w:val="en-US"/>
-        </w:rPr>
-        <w:t xml:space="preserve">V. Tidwell and </w:t>
-      </w:r>
-      <w:r>
-        <w:rPr>
-          <w:lang w:val="en-US"/>
-        </w:rPr>
-        <w:t xml:space="preserve">K. </w:t>
-      </w:r>
-      <w:r>
-        <w:rPr>
-          <w:lang w:val="en-US"/>
-        </w:rPr>
-        <w:t>Carpenter, eds.). Indiana University Press, Bloomington, Indiana. 495 pp.</w:t>
+        <w:t xml:space="preserve"> (V. Tidwell and K. Carpenter, eds.). Indiana University Press, Bloomington, Indiana. 495 pp.</w:t>
       </w:r>
     </w:p>
     <w:p>
@@ -7053,23 +7029,7 @@
           <w:iCs/>
           <w:lang w:val="en-US"/>
         </w:rPr>
-        <w:t xml:space="preserve">Section of vertebrate paleontology </w:t>
-      </w:r>
-      <w:r>
-        <w:rPr>
-          <w:i/>
-          <w:iCs/>
-          <w:lang w:val="en-US"/>
-        </w:rPr>
-        <w:t>report for</w:t>
-      </w:r>
-      <w:r>
-        <w:rPr>
-          <w:i/>
-          <w:iCs/>
-          <w:lang w:val="en-US"/>
-        </w:rPr>
-        <w:t xml:space="preserve"> April 1–June 30, 1999</w:t>
+        <w:t>Section of vertebrate paleontology report for April 1–June 30, 1999</w:t>
       </w:r>
       <w:r>
         <w:rPr>
@@ -7386,31 +7346,7 @@
         <w:rPr>
           <w:lang w:val="en-US"/>
         </w:rPr>
-        <w:t xml:space="preserve">. </w:t>
-      </w:r>
-      <w:r>
-        <w:rPr>
-          <w:lang w:val="en-US"/>
-        </w:rPr>
-        <w:t xml:space="preserve">Unpublished </w:t>
-      </w:r>
-      <w:r>
-        <w:rPr>
-          <w:lang w:val="en-US"/>
-        </w:rPr>
-        <w:t xml:space="preserve">Master’s Thesis, Department of Geology, Brigham Young University, </w:t>
-      </w:r>
-      <w:r>
-        <w:rPr>
-          <w:lang w:val="en-US"/>
-        </w:rPr>
-        <w:t>Provo, Utah</w:t>
-      </w:r>
-      <w:r>
-        <w:rPr>
-          <w:lang w:val="en-US"/>
-        </w:rPr>
-        <w:t>.</w:t>
+        <w:t>. Unpublished Master’s Thesis, Department of Geology, Brigham Young University, Provo, Utah.</w:t>
       </w:r>
     </w:p>
     <w:p>
@@ -8025,15 +7961,7 @@
       </w:pPr>
       <w:r>
         <w:rPr/>
-        <w:t xml:space="preserve">Hill, A.P. 1980. Early postmortem damage to the remains of some contemporary east African mammals. </w:t>
-      </w:r>
-      <w:r>
-        <w:rPr/>
-        <w:t>p</w:t>
-      </w:r>
-      <w:r>
-        <w:rPr/>
-        <w:t xml:space="preserve">p. 131–152 </w:t>
+        <w:t xml:space="preserve">Hill, A.P. 1980. Early postmortem damage to the remains of some contemporary east African mammals. pp. 131–152 </w:t>
       </w:r>
       <w:r>
         <w:rPr>
@@ -8053,25 +7981,7 @@
         <w:rPr>
           <w:lang w:val="en-US"/>
         </w:rPr>
-        <w:t xml:space="preserve"> </w:t>
-      </w:r>
-      <w:r>
-        <w:rPr>
-          <w:lang w:val="en-US"/>
-        </w:rPr>
-        <w:t>(</w:t>
-      </w:r>
-      <w:r>
-        <w:rPr>
-          <w:lang w:val="en-US"/>
-        </w:rPr>
-        <w:t xml:space="preserve">A.K. Behrensmeyer and A.P. Hill, eds.). University of Chicago Press, Chicago, </w:t>
-      </w:r>
-      <w:r>
-        <w:rPr>
-          <w:lang w:val="en-US"/>
-        </w:rPr>
-        <w:t>Illinois.</w:t>
+        <w:t xml:space="preserve"> (A.K. Behrensmeyer and A.P. Hill, eds.). University of Chicago Press, Chicago, Illinois.</w:t>
       </w:r>
     </w:p>
     <w:p>
@@ -8354,19 +8264,7 @@
         <w:rPr>
           <w:lang w:val="en-US"/>
         </w:rPr>
-        <w:t xml:space="preserve">Holland, </w:t>
-      </w:r>
-      <w:r>
-        <w:rPr>
-          <w:lang w:val="en-US"/>
-        </w:rPr>
-        <w:t>W.</w:t>
-      </w:r>
-      <w:r>
-        <w:rPr>
-          <w:lang w:val="en-US"/>
-        </w:rPr>
-        <w:t>J. 1910b. Letter to A. Carnegie, 5 July 1910. Reproduced in part in Nieuwland (2019:233).</w:t>
+        <w:t>Holland, W.J. 1910b. Letter to A. Carnegie, 5 July 1910. Reproduced in part in Nieuwland (2019:233).</w:t>
       </w:r>
     </w:p>
     <w:p>
@@ -8403,19 +8301,7 @@
         <w:rPr>
           <w:lang w:val="en-US"/>
         </w:rPr>
-        <w:t>Holland, W.</w:t>
-      </w:r>
-      <w:r>
-        <w:rPr>
-          <w:lang w:val="en-US"/>
-        </w:rPr>
-        <w:t>J</w:t>
-      </w:r>
-      <w:r>
-        <w:rPr>
-          <w:lang w:val="en-US"/>
-        </w:rPr>
-        <w:t xml:space="preserve">. 1910d. Letter to A. Carnegie, 5 July 1910. </w:t>
+        <w:t xml:space="preserve">Holland, W.J. 1910d. Letter to A. Carnegie, 5 July 1910. </w:t>
       </w:r>
       <w:hyperlink r:id="rId14">
         <w:r>
@@ -8475,19 +8361,7 @@
         <w:rPr>
           <w:lang w:val="en-US"/>
         </w:rPr>
-        <w:t xml:space="preserve">. G.P. Putnam’s Sons, New York, </w:t>
-      </w:r>
-      <w:r>
-        <w:rPr>
-          <w:lang w:val="en-US"/>
-        </w:rPr>
-        <w:t>New York</w:t>
-      </w:r>
-      <w:r>
-        <w:rPr>
-          <w:lang w:val="en-US"/>
-        </w:rPr>
-        <w:t>.</w:t>
+        <w:t>. G.P. Putnam’s Sons, New York, New York.</w:t>
       </w:r>
     </w:p>
     <w:p>
@@ -8934,19 +8808,7 @@
         <w:rPr>
           <w:lang w:val="en-US"/>
         </w:rPr>
-        <w:t xml:space="preserve">. Indiana University Press, Bloomington and Indianapolis, </w:t>
-      </w:r>
-      <w:r>
-        <w:rPr>
-          <w:lang w:val="en-US"/>
-        </w:rPr>
-        <w:t xml:space="preserve">Indiana. </w:t>
-      </w:r>
-      <w:r>
-        <w:rPr>
-          <w:lang w:val="en-US"/>
-        </w:rPr>
-        <w:t>380 pages.</w:t>
+        <w:t>. Indiana University Press, Bloomington and Indianapolis, Indiana. 380 pages.</w:t>
       </w:r>
     </w:p>
     <w:p>
@@ -9176,19 +9038,7 @@
         <w:rPr>
           <w:lang w:val="en-US"/>
         </w:rPr>
-        <w:t xml:space="preserve"> Marsh (Sauropoda, Diplodocidae). </w:t>
-      </w:r>
-      <w:r>
-        <w:rPr>
-          <w:lang w:val="en-US"/>
-        </w:rPr>
-        <w:t>P</w:t>
-      </w:r>
-      <w:r>
-        <w:rPr>
-          <w:lang w:val="en-US"/>
-        </w:rPr>
-        <w:t xml:space="preserve">p. 38–77 in </w:t>
+        <w:t xml:space="preserve"> Marsh (Sauropoda, Diplodocidae). Pp. 38–77 in </w:t>
       </w:r>
       <w:r>
         <w:rPr>
@@ -9202,19 +9052,7 @@
         <w:rPr>
           <w:lang w:val="en-US"/>
         </w:rPr>
-        <w:t xml:space="preserve"> </w:t>
-      </w:r>
-      <w:r>
-        <w:rPr>
-          <w:lang w:val="en-US"/>
-        </w:rPr>
-        <w:t xml:space="preserve">(Virginia Tidwell and Ken Carpenter, eds.). </w:t>
-      </w:r>
-      <w:r>
-        <w:rPr>
-          <w:lang w:val="en-US"/>
-        </w:rPr>
-        <w:t>Indiana University Press, Bloomington, Indiana. 495 pp.</w:t>
+        <w:t xml:space="preserve"> (Virginia Tidwell and Ken Carpenter, eds.). Indiana University Press, Bloomington, Indiana. 495 pp.</w:t>
       </w:r>
     </w:p>
     <w:p>
@@ -9426,19 +9264,7 @@
         <w:rPr>
           <w:lang w:val="en-US"/>
         </w:rPr>
-        <w:t xml:space="preserve">Diplodocus. University of Pittsburgh Press, </w:t>
-      </w:r>
-      <w:r>
-        <w:rPr>
-          <w:lang w:val="en-US"/>
-        </w:rPr>
-        <w:t>Pittsburgh, Pennsylvania</w:t>
-      </w:r>
-      <w:r>
-        <w:rPr>
-          <w:lang w:val="en-US"/>
-        </w:rPr>
-        <w:t>. ISBN: 978-0822945574. doi:10.2307/j.ctvh4zh5n</w:t>
+        <w:t>Diplodocus. University of Pittsburgh Press, Pittsburgh, Pennsylvania. ISBN: 978-0822945574. doi:10.2307/j.ctvh4zh5n</w:t>
       </w:r>
     </w:p>
     <w:p>
@@ -9658,19 +9484,7 @@
         <w:rPr>
           <w:lang w:val="en-US"/>
         </w:rPr>
-        <w:t xml:space="preserve">Osborn, H.F., and </w:t>
-      </w:r>
-      <w:r>
-        <w:rPr>
-          <w:lang w:val="en-US"/>
-        </w:rPr>
-        <w:t>C.</w:t>
-      </w:r>
-      <w:r>
-        <w:rPr>
-          <w:lang w:val="en-US"/>
-        </w:rPr>
-        <w:t xml:space="preserve">C. Mook. 1921. </w:t>
+        <w:t xml:space="preserve">Osborn, H.F., and C.C. Mook. 1921. </w:t>
       </w:r>
       <w:r>
         <w:rPr>
@@ -9978,19 +9792,7 @@
         <w:rPr>
           <w:lang w:val="en-US"/>
         </w:rPr>
-        <w:t xml:space="preserve">. University of Pittsburgh Press, Pittsburgh, </w:t>
-      </w:r>
-      <w:r>
-        <w:rPr>
-          <w:lang w:val="en-US"/>
-        </w:rPr>
-        <w:t>Pennsylvania</w:t>
-      </w:r>
-      <w:r>
-        <w:rPr>
-          <w:lang w:val="en-US"/>
-        </w:rPr>
-        <w:t>.</w:t>
+        <w:t>. University of Pittsburgh Press, Pittsburgh, Pennsylvania.</w:t>
       </w:r>
     </w:p>
     <w:p>
@@ -10018,19 +9820,7 @@
         <w:rPr>
           <w:lang w:val="en-US"/>
         </w:rPr>
-        <w:t xml:space="preserve"> in the Museum für Naturkunde, Berlin: summarizing 70 years of sauropod research. </w:t>
-      </w:r>
-      <w:r>
-        <w:rPr>
-          <w:lang w:val="en-US"/>
-        </w:rPr>
-        <w:t>P</w:t>
-      </w:r>
-      <w:r>
-        <w:rPr>
-          <w:lang w:val="en-US"/>
-        </w:rPr>
-        <w:t xml:space="preserve">p. 305–316 in </w:t>
+        <w:t xml:space="preserve"> in the Museum für Naturkunde, Berlin: summarizing 70 years of sauropod research. Pp. 305–316 in </w:t>
       </w:r>
       <w:r>
         <w:rPr>
@@ -10044,19 +9834,7 @@
         <w:rPr>
           <w:lang w:val="en-US"/>
         </w:rPr>
-        <w:t xml:space="preserve"> </w:t>
-      </w:r>
-      <w:r>
-        <w:rPr>
-          <w:lang w:val="en-US"/>
-        </w:rPr>
-        <w:t>(N. Klein, K. Remes, C.T. Gee, and M.P. Sander, eds.),</w:t>
-      </w:r>
-      <w:r>
-        <w:rPr>
-          <w:lang w:val="en-US"/>
-        </w:rPr>
-        <w:t xml:space="preserve"> Indiana University Press, Bloomington, Indiana.</w:t>
+        <w:t xml:space="preserve"> (N. Klein, K. Remes, C.T. Gee, and M.P. Sander, eds.), Indiana University Press, Bloomington, Indiana.</w:t>
       </w:r>
     </w:p>
     <w:p>
@@ -10082,19 +9860,7 @@
         <w:rPr>
           <w:lang w:val="en-US"/>
         </w:rPr>
-        <w:t xml:space="preserve">. Random House, New York, </w:t>
-      </w:r>
-      <w:r>
-        <w:rPr>
-          <w:lang w:val="en-US"/>
-        </w:rPr>
-        <w:t>New York</w:t>
-      </w:r>
-      <w:r>
-        <w:rPr>
-          <w:lang w:val="en-US"/>
-        </w:rPr>
-        <w:t>.</w:t>
+        <w:t>. Random House, New York, New York.</w:t>
       </w:r>
     </w:p>
     <w:p>
@@ -10115,15 +9881,7 @@
       </w:r>
       <w:r>
         <w:rPr/>
-        <w:t xml:space="preserve">. Harvard University Press, Cambridge, </w:t>
-      </w:r>
-      <w:r>
-        <w:rPr/>
-        <w:t>Massachusetts</w:t>
-      </w:r>
-      <w:r>
-        <w:rPr/>
-        <w:t>.</w:t>
+        <w:t>. Harvard University Press, Cambridge, Massachusetts.</w:t>
       </w:r>
     </w:p>
     <w:p>
@@ -10241,19 +9999,7 @@
         <w:rPr>
           <w:lang w:val="en-US" w:bidi="ar-SA"/>
         </w:rPr>
-        <w:t xml:space="preserve">. Yale University Press, New Haven, </w:t>
-      </w:r>
-      <w:r>
-        <w:rPr>
-          <w:lang w:val="en-US" w:bidi="ar-SA"/>
-        </w:rPr>
-        <w:t xml:space="preserve">Connecticut. </w:t>
-      </w:r>
-      <w:r>
-        <w:rPr>
-          <w:lang w:val="en-US" w:bidi="ar-SA"/>
-        </w:rPr>
-        <w:t>541 pp.</w:t>
+        <w:t>. Yale University Press, New Haven, Connecticut. 541 pp.</w:t>
       </w:r>
     </w:p>
     <w:p>
@@ -10263,55 +10009,7 @@
       </w:pPr>
       <w:r>
         <w:rPr/>
-        <w:t xml:space="preserve">Semonin, P. 1997. Empire and </w:t>
-      </w:r>
-      <w:r>
-        <w:rPr/>
-        <w:t>e</w:t>
-      </w:r>
-      <w:r>
-        <w:rPr/>
-        <w:t xml:space="preserve">xtinction: the </w:t>
-      </w:r>
-      <w:r>
-        <w:rPr/>
-        <w:t>d</w:t>
-      </w:r>
-      <w:r>
-        <w:rPr/>
-        <w:t xml:space="preserve">inosaur as a </w:t>
-      </w:r>
-      <w:r>
-        <w:rPr/>
-        <w:t>m</w:t>
-      </w:r>
-      <w:r>
-        <w:rPr/>
-        <w:t xml:space="preserve">etaphor for </w:t>
-      </w:r>
-      <w:r>
-        <w:rPr/>
-        <w:t>d</w:t>
-      </w:r>
-      <w:r>
-        <w:rPr/>
-        <w:t xml:space="preserve">ominance in </w:t>
-      </w:r>
-      <w:r>
-        <w:rPr/>
-        <w:t>p</w:t>
-      </w:r>
-      <w:r>
-        <w:rPr/>
-        <w:t xml:space="preserve">rehistoric </w:t>
-      </w:r>
-      <w:r>
-        <w:rPr/>
-        <w:t>n</w:t>
-      </w:r>
-      <w:r>
-        <w:rPr/>
-        <w:t xml:space="preserve">ature. </w:t>
+        <w:t xml:space="preserve">Semonin, P. 1997. Empire and extinction: the dinosaur as a metaphor for dominance in prehistoric nature. </w:t>
       </w:r>
       <w:r>
         <w:rPr>
@@ -10930,19 +10628,7 @@
         <w:rPr>
           <w:lang w:val="en-US"/>
         </w:rPr>
-        <w:t xml:space="preserve">Tschopp, E., and </w:t>
-      </w:r>
-      <w:r>
-        <w:rPr>
-          <w:lang w:val="en-US"/>
-        </w:rPr>
-        <w:t>O</w:t>
-      </w:r>
-      <w:r>
-        <w:rPr>
-          <w:lang w:val="en-US"/>
-        </w:rPr>
-        <w:t xml:space="preserve">. Mateus. 2012. Clavicles, interclavicles, gastralia, and sternal ribs in sauropod dinosaurs: new reports from Diplodocidae and their morphological, functional and evolutionary implications. </w:t>
+        <w:t xml:space="preserve">Tschopp, E., and O. Mateus. 2012. Clavicles, interclavicles, gastralia, and sternal ribs in sauropod dinosaurs: new reports from Diplodocidae and their morphological, functional and evolutionary implications. </w:t>
       </w:r>
       <w:r>
         <w:rPr>
@@ -11247,19 +10933,7 @@
         <w:rPr>
           <w:lang w:val="en-US"/>
         </w:rPr>
-        <w:t xml:space="preserve">Walker, A.C. 1980. Functional anatomy and taphonomy. </w:t>
-      </w:r>
-      <w:r>
-        <w:rPr>
-          <w:lang w:val="en-US"/>
-        </w:rPr>
-        <w:t>P</w:t>
-      </w:r>
-      <w:r>
-        <w:rPr>
-          <w:lang w:val="en-US"/>
-        </w:rPr>
-        <w:t xml:space="preserve">p. 182–196 in </w:t>
+        <w:t xml:space="preserve">Walker, A.C. 1980. Functional anatomy and taphonomy. Pp. 182–196 in </w:t>
       </w:r>
       <w:r>
         <w:rPr>
@@ -11273,31 +10947,7 @@
         <w:rPr>
           <w:lang w:val="en-US"/>
         </w:rPr>
-        <w:t xml:space="preserve"> </w:t>
-      </w:r>
-      <w:r>
-        <w:rPr>
-          <w:lang w:val="en-US"/>
-        </w:rPr>
-        <w:t xml:space="preserve">(A.K. Behrensmeyer and A.P. Hill, eds.). </w:t>
-      </w:r>
-      <w:r>
-        <w:rPr>
-          <w:lang w:val="en-US"/>
-        </w:rPr>
-        <w:t xml:space="preserve">University of Chicago Press, Chicago, </w:t>
-      </w:r>
-      <w:r>
-        <w:rPr>
-          <w:lang w:val="en-US"/>
-        </w:rPr>
-        <w:t>Illinois</w:t>
-      </w:r>
-      <w:r>
-        <w:rPr>
-          <w:lang w:val="en-US"/>
-        </w:rPr>
-        <w:t>.</w:t>
+        <w:t xml:space="preserve"> (A.K. Behrensmeyer and A.P. Hill, eds.). University of Chicago Press, Chicago, Illinois.</w:t>
       </w:r>
     </w:p>
     <w:p>
@@ -11325,43 +10975,7 @@
         <w:rPr>
           <w:lang w:val="en-US"/>
         </w:rPr>
-        <w:t xml:space="preserve">. </w:t>
-      </w:r>
-      <w:r>
-        <w:rPr>
-          <w:lang w:val="en-US"/>
-        </w:rPr>
-        <w:t xml:space="preserve">Unpublished </w:t>
-      </w:r>
-      <w:r>
-        <w:rPr>
-          <w:lang w:val="en-US"/>
-        </w:rPr>
-        <w:t xml:space="preserve">Ph.D </w:t>
-      </w:r>
-      <w:r>
-        <w:rPr>
-          <w:lang w:val="en-US"/>
-        </w:rPr>
-        <w:t>D</w:t>
-      </w:r>
-      <w:r>
-        <w:rPr>
-          <w:lang w:val="en-US"/>
-        </w:rPr>
-        <w:t xml:space="preserve">issertation, </w:t>
-      </w:r>
-      <w:r>
-        <w:rPr>
-          <w:lang w:val="en-US"/>
-        </w:rPr>
-        <w:t xml:space="preserve">Department of </w:t>
-      </w:r>
-      <w:r>
-        <w:rPr>
-          <w:lang w:val="en-US"/>
-        </w:rPr>
-        <w:t>Integrative Biology, University of California, Berkeley, California. Advisors: Kevin Padian and William Clemens. 290 pages.</w:t>
+        <w:t>. Unpublished Ph.D Dissertation, Department of Integrative Biology, University of California, Berkeley, California. Advisors: Kevin Padian and William Clemens. 290 pages.</w:t>
       </w:r>
     </w:p>
     <w:p>
@@ -11509,19 +11123,7 @@
         <w:rPr>
           <w:lang w:val="en-US"/>
         </w:rPr>
-        <w:t xml:space="preserve">Wilhite, </w:t>
-      </w:r>
-      <w:r>
-        <w:rPr>
-          <w:lang w:val="en-US"/>
-        </w:rPr>
-        <w:t>D.</w:t>
-      </w:r>
-      <w:r>
-        <w:rPr>
-          <w:lang w:val="en-US"/>
-        </w:rPr>
-        <w:t xml:space="preserve">R. 2003. </w:t>
+        <w:t xml:space="preserve">Wilhite, D.R. 2003. </w:t>
       </w:r>
       <w:r>
         <w:rPr>
@@ -11535,31 +11137,7 @@
         <w:rPr>
           <w:lang w:val="en-US"/>
         </w:rPr>
-        <w:t xml:space="preserve"> </w:t>
-      </w:r>
-      <w:r>
-        <w:rPr>
-          <w:lang w:val="en-US"/>
-        </w:rPr>
-        <w:t xml:space="preserve">Unpublished </w:t>
-      </w:r>
-      <w:r>
-        <w:rPr>
-          <w:lang w:val="en-US"/>
-        </w:rPr>
-        <w:t xml:space="preserve">Ph.D. </w:t>
-      </w:r>
-      <w:r>
-        <w:rPr>
-          <w:lang w:val="en-US"/>
-        </w:rPr>
-        <w:t>D</w:t>
-      </w:r>
-      <w:r>
-        <w:rPr>
-          <w:lang w:val="en-US"/>
-        </w:rPr>
-        <w:t>issertation, Louisiana State University, Baton Rouge, Louisiana.</w:t>
+        <w:t xml:space="preserve"> Unpublished Ph.D. Dissertation, Louisiana State University, Baton Rouge, Louisiana.</w:t>
       </w:r>
     </w:p>
     <w:p>
@@ -20296,7 +19874,19 @@
         <w:rPr>
           <w:lang w:val="en-US"/>
         </w:rPr>
-        <w:t>as originally erected in 1907, with bones color-coded according to the specimen they belonged to or were cast or sculpted from. Modified from a skeletal reconstruction by Scott Hartman, used with permission. Bones are colored as follows: CM 84 (most of the skeleton), yellow; CM 94 (right scapulocoracoid, lower right hindlimb, much of the tail and some chevrons), sculpted left tibia, red; CM 307 (the rest of the tail), blue; CM 662 (sculpted braincase, right humerus, radius and ulna), green; AMNH 965 (sculpted forefeet and carpus), purple; CM 21775 (left humerus, radius and ulna), cyan; CM 33985 (left fibula and lateral metatarsals), orange; USNM 2673 (sculpted remainder of skull), gold. White elements were sculpted, but the specimens on which these sculptures were based are not definitively known, though are most likely the corresponding CM 84 elements from the other side. Hyoids, clavicles, interclavicle, sternal ribs, and gastralia were all omitted from the mounted skeleton. Source of chevrons past the first seven is uncertain. See Table A and text for details.</w:t>
+        <w:t xml:space="preserve">as originally erected in 1907, with bones color-coded according to the specimen they belonged to or were cast or sculpted from. Modified from a skeletal reconstruction by Scott Hartman, used with permission. Bones are colored as follows: CM 84 (most of the skeleton), yellow; CM 94 (right scapulocoracoid, lower right hindlimb, much of the tail and some chevrons), sculpted left tibia, red; CM 307 (the rest of the tail), </w:t>
+      </w:r>
+      <w:r>
+        <w:rPr>
+          <w:lang w:val="en-US"/>
+        </w:rPr>
+        <w:t>not pictured</w:t>
+      </w:r>
+      <w:r>
+        <w:rPr>
+          <w:lang w:val="en-US"/>
+        </w:rPr>
+        <w:t>; CM 662 (sculpted braincase, right humerus, radius and ulna), green; AMNH 965 (sculpted forefeet and carpus), purple; CM 21775 (left humerus, radius and ulna), cyan; CM 33985 (left fibula and lateral metatarsals), orange; USNM 2673 (sculpted remainder of skull), gold. White elements were sculpted, but the specimens on which these sculptures were based are not definitively known, though are most likely the corresponding CM 84 elements from the other side. Hyoids, clavicles, interclavicle, sternal ribs, and gastralia were all omitted from the mounted skeleton. Source of chevrons past the first seven is uncertain. See Table A and text for details.</w:t>
       </w:r>
     </w:p>
     <w:p>

</xml_diff>